<commit_message>
Added more figures.  May have to rename the template and central file names later.
</commit_message>
<xml_diff>
--- a/.Documentation/SecondLevel/MC_SecondLevel.docx
+++ b/.Documentation/SecondLevel/MC_SecondLevel.docx
@@ -1,6 +1,6 @@
 
 <file path=word/document.xml><?xml version="1.0" encoding="utf-8"?>
-<w:document xmlns:ve="http://schemas.openxmlformats.org/markup-compatibility/2006" xmlns:o="urn:schemas-microsoft-com:office:office" xmlns:r="http://schemas.openxmlformats.org/officeDocument/2006/relationships" xmlns:m="http://schemas.openxmlformats.org/officeDocument/2006/math" xmlns:v="urn:schemas-microsoft-com:vml" xmlns:wp="http://schemas.openxmlformats.org/drawingml/2006/wordprocessingDrawing" xmlns:w10="urn:schemas-microsoft-com:office:word" xmlns:w="http://schemas.openxmlformats.org/wordprocessingml/2006/main" xmlns:wne="http://schemas.microsoft.com/office/word/2006/wordml">
+<w:document xmlns:wpc="http://schemas.microsoft.com/office/word/2010/wordprocessingCanvas" xmlns:mc="http://schemas.openxmlformats.org/markup-compatibility/2006" xmlns:o="urn:schemas-microsoft-com:office:office" xmlns:r="http://schemas.openxmlformats.org/officeDocument/2006/relationships" xmlns:m="http://schemas.openxmlformats.org/officeDocument/2006/math" xmlns:v="urn:schemas-microsoft-com:vml" xmlns:wp14="http://schemas.microsoft.com/office/word/2010/wordprocessingDrawing" xmlns:wp="http://schemas.openxmlformats.org/drawingml/2006/wordprocessingDrawing" xmlns:w10="urn:schemas-microsoft-com:office:word" xmlns:w="http://schemas.openxmlformats.org/wordprocessingml/2006/main" xmlns:w14="http://schemas.microsoft.com/office/word/2010/wordml" xmlns:wpg="http://schemas.microsoft.com/office/word/2010/wordprocessingGroup" xmlns:wpi="http://schemas.microsoft.com/office/word/2010/wordprocessingInk" xmlns:wne="http://schemas.microsoft.com/office/word/2006/wordml" xmlns:wps="http://schemas.microsoft.com/office/word/2010/wordprocessingShape" mc:Ignorable="w14 wp14">
   <w:body>
     <w:p>
       <w:pPr>
@@ -10,493 +10,608 @@
           <w:u w:val="single"/>
         </w:rPr>
       </w:pPr>
-      <w:r>
+    </w:p>
+    <w:p>
+      <w:pPr>
         <w:rPr>
           <w:sz w:val="36"/>
           <w:szCs w:val="36"/>
           <w:u w:val="single"/>
         </w:rPr>
-        <w:t>Table of Contents</w:t>
-      </w:r>
-    </w:p>
-    <w:p>
-      <w:pPr>
-        <w:rPr>
-          <w:szCs w:val="24"/>
-        </w:rPr>
-      </w:pPr>
-      <w:r>
-        <w:rPr>
-          <w:szCs w:val="24"/>
-        </w:rPr>
-        <w:t>Introduction</w:t>
-      </w:r>
-    </w:p>
-    <w:p>
-      <w:pPr>
-        <w:rPr>
-          <w:szCs w:val="24"/>
-        </w:rPr>
-      </w:pPr>
-      <w:r>
-        <w:rPr>
-          <w:szCs w:val="24"/>
-        </w:rPr>
-        <w:t>Basic</w:t>
-      </w:r>
-    </w:p>
-    <w:p>
-      <w:pPr>
-        <w:rPr>
-          <w:szCs w:val="24"/>
-        </w:rPr>
-      </w:pPr>
-      <w:r>
-        <w:rPr>
-          <w:szCs w:val="24"/>
-        </w:rPr>
-        <w:t xml:space="preserve">  </w:t>
-      </w:r>
-      <w:proofErr w:type="spellStart"/>
-      <w:r>
-        <w:rPr>
-          <w:szCs w:val="24"/>
-        </w:rPr>
-        <w:t>MC_SecondLevelTemplate</w:t>
-      </w:r>
-      <w:proofErr w:type="spellEnd"/>
-    </w:p>
-    <w:p>
-      <w:pPr>
-        <w:rPr>
-          <w:szCs w:val="24"/>
-        </w:rPr>
-      </w:pPr>
-      <w:r>
-        <w:rPr>
-          <w:szCs w:val="24"/>
-        </w:rPr>
-        <w:t xml:space="preserve">  Job-Scan File Relationship</w:t>
-      </w:r>
-    </w:p>
-    <w:p>
-      <w:pPr>
-        <w:rPr>
-          <w:szCs w:val="24"/>
-        </w:rPr>
-      </w:pPr>
-      <w:r>
-        <w:rPr>
-          <w:szCs w:val="24"/>
-        </w:rPr>
-        <w:t xml:space="preserve">  </w:t>
-      </w:r>
-      <w:r>
-        <w:rPr>
-          <w:szCs w:val="24"/>
-        </w:rPr>
-        <w:t>Scan</w:t>
-      </w:r>
-      <w:r>
-        <w:rPr>
-          <w:szCs w:val="24"/>
-        </w:rPr>
-        <w:t xml:space="preserve"> </w:t>
-      </w:r>
-      <w:r>
-        <w:rPr>
-          <w:szCs w:val="24"/>
-        </w:rPr>
-        <w:t>file</w:t>
-      </w:r>
-    </w:p>
-    <w:p>
-      <w:pPr>
-        <w:rPr>
-          <w:szCs w:val="24"/>
-        </w:rPr>
-      </w:pPr>
-      <w:r>
-        <w:rPr>
-          <w:szCs w:val="24"/>
-        </w:rPr>
-        <w:t xml:space="preserve">  Job</w:t>
-      </w:r>
-      <w:r>
-        <w:rPr>
-          <w:szCs w:val="24"/>
-        </w:rPr>
-        <w:t xml:space="preserve"> </w:t>
-      </w:r>
-      <w:r>
-        <w:rPr>
-          <w:szCs w:val="24"/>
-        </w:rPr>
-        <w:t>file</w:t>
-      </w:r>
-    </w:p>
-    <w:p>
-      <w:pPr>
-        <w:rPr>
-          <w:szCs w:val="24"/>
-        </w:rPr>
-      </w:pPr>
-      <w:r>
-        <w:rPr>
-          <w:szCs w:val="24"/>
-        </w:rPr>
-        <w:t>Advanced</w:t>
-      </w:r>
-    </w:p>
-    <w:p>
-      <w:pPr>
-        <w:rPr>
-          <w:szCs w:val="24"/>
-        </w:rPr>
-      </w:pPr>
-      <w:r>
-        <w:rPr>
-          <w:szCs w:val="24"/>
-        </w:rPr>
-        <w:t xml:space="preserve">  </w:t>
-      </w:r>
-      <w:proofErr w:type="spellStart"/>
-      <w:r>
-        <w:rPr>
-          <w:szCs w:val="24"/>
-        </w:rPr>
-        <w:t>MC_SecondLevelTemplate</w:t>
-      </w:r>
-      <w:proofErr w:type="spellEnd"/>
-    </w:p>
-    <w:p>
-      <w:pPr>
-        <w:rPr>
-          <w:szCs w:val="24"/>
-        </w:rPr>
-      </w:pPr>
-      <w:r>
-        <w:rPr>
-          <w:szCs w:val="24"/>
-        </w:rPr>
-        <w:t xml:space="preserve">  Scan</w:t>
-      </w:r>
-      <w:r>
-        <w:rPr>
-          <w:szCs w:val="24"/>
-        </w:rPr>
-        <w:t xml:space="preserve"> </w:t>
-      </w:r>
-      <w:r>
-        <w:rPr>
-          <w:szCs w:val="24"/>
-        </w:rPr>
-        <w:t>file</w:t>
-      </w:r>
-    </w:p>
-    <w:p>
-      <w:pPr>
-        <w:rPr>
-          <w:szCs w:val="24"/>
-        </w:rPr>
-      </w:pPr>
-      <w:r>
-        <w:rPr>
-          <w:szCs w:val="24"/>
-        </w:rPr>
-        <w:t xml:space="preserve">  Job</w:t>
-      </w:r>
-      <w:r>
-        <w:rPr>
-          <w:szCs w:val="24"/>
-        </w:rPr>
-        <w:t xml:space="preserve"> </w:t>
-      </w:r>
-      <w:r>
-        <w:rPr>
-          <w:szCs w:val="24"/>
-        </w:rPr>
-        <w:t>file</w:t>
-      </w:r>
-    </w:p>
-    <w:p>
-      <w:pPr>
-        <w:rPr>
-          <w:szCs w:val="24"/>
-        </w:rPr>
-      </w:pPr>
-      <w:r>
-        <w:rPr>
-          <w:szCs w:val="24"/>
-        </w:rPr>
-        <w:t xml:space="preserve">  Editing with </w:t>
-      </w:r>
-      <w:proofErr w:type="spellStart"/>
-      <w:r>
-        <w:rPr>
-          <w:szCs w:val="24"/>
-        </w:rPr>
-        <w:t>OpenOffice</w:t>
-      </w:r>
-      <w:proofErr w:type="spellEnd"/>
-    </w:p>
-    <w:p>
-      <w:pPr>
-        <w:rPr>
-          <w:szCs w:val="24"/>
-        </w:rPr>
-      </w:pPr>
-      <w:r>
-        <w:rPr>
-          <w:szCs w:val="24"/>
-        </w:rPr>
-        <w:t>Performing a batch</w:t>
-      </w:r>
-    </w:p>
-    <w:p>
-      <w:pPr>
-        <w:rPr>
-          <w:szCs w:val="24"/>
-        </w:rPr>
-      </w:pPr>
-    </w:p>
-    <w:p>
-      <w:pPr>
-        <w:rPr>
-          <w:szCs w:val="24"/>
-        </w:rPr>
-      </w:pPr>
-    </w:p>
-    <w:p>
-      <w:pPr>
-        <w:rPr>
-          <w:szCs w:val="24"/>
-        </w:rPr>
-      </w:pPr>
-    </w:p>
-    <w:p>
-      <w:pPr>
-        <w:rPr>
-          <w:szCs w:val="24"/>
-        </w:rPr>
-      </w:pPr>
-    </w:p>
-    <w:p>
-      <w:pPr>
-        <w:rPr>
-          <w:szCs w:val="24"/>
-        </w:rPr>
-      </w:pPr>
-    </w:p>
-    <w:p>
-      <w:pPr>
-        <w:rPr>
-          <w:szCs w:val="24"/>
-        </w:rPr>
-      </w:pPr>
-    </w:p>
-    <w:p>
-      <w:pPr>
-        <w:rPr>
-          <w:szCs w:val="24"/>
-        </w:rPr>
-      </w:pPr>
-    </w:p>
-    <w:p>
-      <w:pPr>
-        <w:rPr>
-          <w:szCs w:val="24"/>
-        </w:rPr>
-      </w:pPr>
-    </w:p>
-    <w:p>
-      <w:pPr>
-        <w:rPr>
-          <w:szCs w:val="24"/>
-        </w:rPr>
-      </w:pPr>
-    </w:p>
-    <w:p>
-      <w:pPr>
-        <w:rPr>
-          <w:szCs w:val="24"/>
-        </w:rPr>
-      </w:pPr>
-    </w:p>
-    <w:p>
-      <w:pPr>
-        <w:rPr>
-          <w:szCs w:val="24"/>
-        </w:rPr>
-      </w:pPr>
-    </w:p>
-    <w:p>
-      <w:pPr>
-        <w:rPr>
-          <w:szCs w:val="24"/>
-        </w:rPr>
-      </w:pPr>
-    </w:p>
-    <w:p>
-      <w:pPr>
-        <w:rPr>
-          <w:szCs w:val="24"/>
-        </w:rPr>
-      </w:pPr>
-    </w:p>
-    <w:p>
-      <w:pPr>
-        <w:rPr>
-          <w:szCs w:val="24"/>
-        </w:rPr>
-      </w:pPr>
-    </w:p>
-    <w:p>
-      <w:pPr>
-        <w:rPr>
-          <w:szCs w:val="24"/>
-        </w:rPr>
-      </w:pPr>
-    </w:p>
-    <w:p>
-      <w:pPr>
-        <w:rPr>
-          <w:szCs w:val="24"/>
-        </w:rPr>
-      </w:pPr>
-    </w:p>
-    <w:p>
-      <w:pPr>
-        <w:rPr>
-          <w:szCs w:val="24"/>
-        </w:rPr>
-      </w:pPr>
-    </w:p>
-    <w:p>
-      <w:pPr>
-        <w:rPr>
-          <w:szCs w:val="24"/>
-        </w:rPr>
-      </w:pPr>
-    </w:p>
-    <w:p>
-      <w:pPr>
-        <w:rPr>
-          <w:szCs w:val="24"/>
-        </w:rPr>
-      </w:pPr>
-    </w:p>
-    <w:p>
-      <w:pPr>
-        <w:rPr>
-          <w:szCs w:val="24"/>
-        </w:rPr>
-      </w:pPr>
-    </w:p>
-    <w:p>
-      <w:pPr>
-        <w:rPr>
-          <w:szCs w:val="24"/>
-        </w:rPr>
-      </w:pPr>
-    </w:p>
-    <w:p>
-      <w:pPr>
-        <w:rPr>
-          <w:szCs w:val="24"/>
-        </w:rPr>
-      </w:pPr>
-    </w:p>
-    <w:p>
-      <w:pPr>
-        <w:rPr>
-          <w:szCs w:val="24"/>
-        </w:rPr>
-      </w:pPr>
-    </w:p>
-    <w:p>
-      <w:pPr>
-        <w:rPr>
-          <w:szCs w:val="24"/>
-        </w:rPr>
-      </w:pPr>
-    </w:p>
-    <w:p>
-      <w:pPr>
-        <w:rPr>
-          <w:szCs w:val="24"/>
-        </w:rPr>
-      </w:pPr>
-    </w:p>
-    <w:p>
-      <w:pPr>
-        <w:rPr>
-          <w:szCs w:val="24"/>
-        </w:rPr>
-      </w:pPr>
-    </w:p>
-    <w:p>
-      <w:pPr>
-        <w:rPr>
-          <w:szCs w:val="24"/>
-        </w:rPr>
-      </w:pPr>
-    </w:p>
-    <w:p>
-      <w:pPr>
-        <w:rPr>
-          <w:szCs w:val="24"/>
-        </w:rPr>
-      </w:pPr>
-    </w:p>
-    <w:p>
-      <w:pPr>
-        <w:rPr>
-          <w:szCs w:val="24"/>
-        </w:rPr>
-      </w:pPr>
-    </w:p>
-    <w:p>
-      <w:pPr>
-        <w:rPr>
-          <w:szCs w:val="24"/>
-        </w:rPr>
-      </w:pPr>
-    </w:p>
-    <w:p>
-      <w:pPr>
-        <w:rPr>
-          <w:szCs w:val="24"/>
-        </w:rPr>
-      </w:pPr>
-    </w:p>
-    <w:p>
-      <w:pPr>
-        <w:rPr>
-          <w:szCs w:val="24"/>
-        </w:rPr>
-      </w:pPr>
-    </w:p>
-    <w:p>
-      <w:pPr>
-        <w:rPr>
-          <w:szCs w:val="24"/>
-        </w:rPr>
-      </w:pPr>
-    </w:p>
-    <w:p>
-      <w:pPr>
-        <w:rPr>
-          <w:sz w:val="36"/>
-          <w:szCs w:val="36"/>
-        </w:rPr>
-      </w:pPr>
-      <w:r>
+      </w:pPr>
+    </w:p>
+    <w:p>
+      <w:pPr>
         <w:rPr>
           <w:sz w:val="36"/>
           <w:szCs w:val="36"/>
           <w:u w:val="single"/>
         </w:rPr>
+      </w:pPr>
+    </w:p>
+    <w:p>
+      <w:pPr>
+        <w:rPr>
+          <w:sz w:val="36"/>
+          <w:szCs w:val="36"/>
+          <w:u w:val="single"/>
+        </w:rPr>
+      </w:pPr>
+    </w:p>
+    <w:p>
+      <w:pPr>
+        <w:rPr>
+          <w:sz w:val="36"/>
+          <w:szCs w:val="36"/>
+          <w:u w:val="single"/>
+        </w:rPr>
+      </w:pPr>
+    </w:p>
+    <w:p>
+      <w:pPr>
+        <w:rPr>
+          <w:sz w:val="36"/>
+          <w:szCs w:val="36"/>
+          <w:u w:val="single"/>
+        </w:rPr>
+      </w:pPr>
+    </w:p>
+    <w:p>
+      <w:pPr>
+        <w:rPr>
+          <w:sz w:val="36"/>
+          <w:szCs w:val="36"/>
+          <w:u w:val="single"/>
+        </w:rPr>
+      </w:pPr>
+    </w:p>
+    <w:p>
+      <w:pPr>
+        <w:rPr>
+          <w:sz w:val="36"/>
+          <w:szCs w:val="36"/>
+          <w:u w:val="single"/>
+        </w:rPr>
+      </w:pPr>
+    </w:p>
+    <w:p>
+      <w:pPr>
+        <w:rPr>
+          <w:sz w:val="36"/>
+          <w:szCs w:val="36"/>
+          <w:u w:val="single"/>
+        </w:rPr>
+      </w:pPr>
+    </w:p>
+    <w:p>
+      <w:pPr>
+        <w:jc w:val="center"/>
+        <w:rPr>
+          <w:sz w:val="72"/>
+          <w:szCs w:val="72"/>
+        </w:rPr>
+      </w:pPr>
+      <w:r>
+        <w:rPr>
+          <w:sz w:val="72"/>
+          <w:szCs w:val="72"/>
+        </w:rPr>
+        <w:t>Methods Core: Second Level Documentation</w:t>
+      </w:r>
+    </w:p>
+    <w:p>
+      <w:pPr>
+        <w:rPr>
+          <w:sz w:val="36"/>
+          <w:szCs w:val="36"/>
+          <w:u w:val="single"/>
+        </w:rPr>
+      </w:pPr>
+      <w:r>
+        <w:rPr>
+          <w:sz w:val="36"/>
+          <w:szCs w:val="36"/>
+          <w:u w:val="single"/>
+        </w:rPr>
+        <w:br w:type="page"/>
+      </w:r>
+    </w:p>
+    <w:p>
+      <w:pPr>
+        <w:rPr>
+          <w:sz w:val="36"/>
+          <w:szCs w:val="36"/>
+          <w:u w:val="single"/>
+        </w:rPr>
+      </w:pPr>
+      <w:r>
+        <w:rPr>
+          <w:sz w:val="36"/>
+          <w:szCs w:val="36"/>
+          <w:u w:val="single"/>
+        </w:rPr>
+        <w:lastRenderedPageBreak/>
+        <w:t>Table of Contents</w:t>
+      </w:r>
+    </w:p>
+    <w:p>
+      <w:pPr>
+        <w:rPr>
+          <w:szCs w:val="24"/>
+        </w:rPr>
+      </w:pPr>
+      <w:r>
+        <w:rPr>
+          <w:szCs w:val="24"/>
+        </w:rPr>
+        <w:t>Introduction</w:t>
+      </w:r>
+    </w:p>
+    <w:p>
+      <w:pPr>
+        <w:rPr>
+          <w:szCs w:val="24"/>
+        </w:rPr>
+      </w:pPr>
+      <w:r>
+        <w:rPr>
+          <w:szCs w:val="24"/>
+        </w:rPr>
+        <w:t>Basic</w:t>
+      </w:r>
+    </w:p>
+    <w:p>
+      <w:pPr>
+        <w:rPr>
+          <w:szCs w:val="24"/>
+        </w:rPr>
+      </w:pPr>
+      <w:r>
+        <w:rPr>
+          <w:szCs w:val="24"/>
+        </w:rPr>
+        <w:t xml:space="preserve">  </w:t>
+      </w:r>
+      <w:proofErr w:type="spellStart"/>
+      <w:r>
+        <w:rPr>
+          <w:szCs w:val="24"/>
+        </w:rPr>
+        <w:t>MC_SecondLevelTemplate</w:t>
+      </w:r>
+      <w:proofErr w:type="spellEnd"/>
+    </w:p>
+    <w:p>
+      <w:pPr>
+        <w:rPr>
+          <w:szCs w:val="24"/>
+        </w:rPr>
+      </w:pPr>
+      <w:r>
+        <w:rPr>
+          <w:szCs w:val="24"/>
+        </w:rPr>
+        <w:t xml:space="preserve">  Job-Scan File Relationship</w:t>
+      </w:r>
+    </w:p>
+    <w:p>
+      <w:pPr>
+        <w:rPr>
+          <w:szCs w:val="24"/>
+        </w:rPr>
+      </w:pPr>
+      <w:r>
+        <w:rPr>
+          <w:szCs w:val="24"/>
+        </w:rPr>
+        <w:t xml:space="preserve">  </w:t>
+      </w:r>
+      <w:r>
+        <w:rPr>
+          <w:szCs w:val="24"/>
+        </w:rPr>
+        <w:t>Scan</w:t>
+      </w:r>
+      <w:r>
+        <w:rPr>
+          <w:szCs w:val="24"/>
+        </w:rPr>
+        <w:t xml:space="preserve"> </w:t>
+      </w:r>
+      <w:r>
+        <w:rPr>
+          <w:szCs w:val="24"/>
+        </w:rPr>
+        <w:t>file</w:t>
+      </w:r>
+    </w:p>
+    <w:p>
+      <w:pPr>
+        <w:rPr>
+          <w:szCs w:val="24"/>
+        </w:rPr>
+      </w:pPr>
+      <w:r>
+        <w:rPr>
+          <w:szCs w:val="24"/>
+        </w:rPr>
+        <w:t xml:space="preserve">  Job</w:t>
+      </w:r>
+      <w:r>
+        <w:rPr>
+          <w:szCs w:val="24"/>
+        </w:rPr>
+        <w:t xml:space="preserve"> </w:t>
+      </w:r>
+      <w:r>
+        <w:rPr>
+          <w:szCs w:val="24"/>
+        </w:rPr>
+        <w:t>file</w:t>
+      </w:r>
+    </w:p>
+    <w:p>
+      <w:pPr>
+        <w:rPr>
+          <w:szCs w:val="24"/>
+        </w:rPr>
+      </w:pPr>
+      <w:r>
+        <w:rPr>
+          <w:szCs w:val="24"/>
+        </w:rPr>
+        <w:t>Advanced</w:t>
+      </w:r>
+    </w:p>
+    <w:p>
+      <w:pPr>
+        <w:rPr>
+          <w:szCs w:val="24"/>
+        </w:rPr>
+      </w:pPr>
+      <w:r>
+        <w:rPr>
+          <w:szCs w:val="24"/>
+        </w:rPr>
+        <w:t xml:space="preserve">  </w:t>
+      </w:r>
+      <w:proofErr w:type="spellStart"/>
+      <w:r>
+        <w:rPr>
+          <w:szCs w:val="24"/>
+        </w:rPr>
+        <w:t>MC_SecondLevelTemplate</w:t>
+      </w:r>
+      <w:proofErr w:type="spellEnd"/>
+    </w:p>
+    <w:p>
+      <w:pPr>
+        <w:rPr>
+          <w:szCs w:val="24"/>
+        </w:rPr>
+      </w:pPr>
+      <w:r>
+        <w:rPr>
+          <w:szCs w:val="24"/>
+        </w:rPr>
+        <w:t xml:space="preserve">  Scan</w:t>
+      </w:r>
+      <w:r>
+        <w:rPr>
+          <w:szCs w:val="24"/>
+        </w:rPr>
+        <w:t xml:space="preserve"> </w:t>
+      </w:r>
+      <w:r>
+        <w:rPr>
+          <w:szCs w:val="24"/>
+        </w:rPr>
+        <w:t>file</w:t>
+      </w:r>
+    </w:p>
+    <w:p>
+      <w:pPr>
+        <w:rPr>
+          <w:szCs w:val="24"/>
+        </w:rPr>
+      </w:pPr>
+      <w:r>
+        <w:rPr>
+          <w:szCs w:val="24"/>
+        </w:rPr>
+        <w:t xml:space="preserve">  Job</w:t>
+      </w:r>
+      <w:r>
+        <w:rPr>
+          <w:szCs w:val="24"/>
+        </w:rPr>
+        <w:t xml:space="preserve"> </w:t>
+      </w:r>
+      <w:r>
+        <w:rPr>
+          <w:szCs w:val="24"/>
+        </w:rPr>
+        <w:t>file</w:t>
+      </w:r>
+    </w:p>
+    <w:p>
+      <w:pPr>
+        <w:rPr>
+          <w:szCs w:val="24"/>
+        </w:rPr>
+      </w:pPr>
+      <w:r>
+        <w:rPr>
+          <w:szCs w:val="24"/>
+        </w:rPr>
+        <w:t xml:space="preserve">  Editing with </w:t>
+      </w:r>
+      <w:proofErr w:type="spellStart"/>
+      <w:r>
+        <w:rPr>
+          <w:szCs w:val="24"/>
+        </w:rPr>
+        <w:t>OpenOffice</w:t>
+      </w:r>
+      <w:proofErr w:type="spellEnd"/>
+    </w:p>
+    <w:p>
+      <w:pPr>
+        <w:rPr>
+          <w:szCs w:val="24"/>
+        </w:rPr>
+      </w:pPr>
+      <w:r>
+        <w:rPr>
+          <w:szCs w:val="24"/>
+        </w:rPr>
+        <w:t>Performing a batch</w:t>
+      </w:r>
+    </w:p>
+    <w:p>
+      <w:pPr>
+        <w:rPr>
+          <w:szCs w:val="24"/>
+        </w:rPr>
+      </w:pPr>
+    </w:p>
+    <w:p>
+      <w:pPr>
+        <w:rPr>
+          <w:szCs w:val="24"/>
+        </w:rPr>
+      </w:pPr>
+    </w:p>
+    <w:p>
+      <w:pPr>
+        <w:rPr>
+          <w:szCs w:val="24"/>
+        </w:rPr>
+      </w:pPr>
+    </w:p>
+    <w:p>
+      <w:pPr>
+        <w:rPr>
+          <w:szCs w:val="24"/>
+        </w:rPr>
+      </w:pPr>
+    </w:p>
+    <w:p>
+      <w:pPr>
+        <w:rPr>
+          <w:szCs w:val="24"/>
+        </w:rPr>
+      </w:pPr>
+    </w:p>
+    <w:p>
+      <w:pPr>
+        <w:rPr>
+          <w:szCs w:val="24"/>
+        </w:rPr>
+      </w:pPr>
+    </w:p>
+    <w:p>
+      <w:pPr>
+        <w:rPr>
+          <w:szCs w:val="24"/>
+        </w:rPr>
+      </w:pPr>
+    </w:p>
+    <w:p>
+      <w:pPr>
+        <w:rPr>
+          <w:szCs w:val="24"/>
+        </w:rPr>
+      </w:pPr>
+    </w:p>
+    <w:p>
+      <w:pPr>
+        <w:rPr>
+          <w:szCs w:val="24"/>
+        </w:rPr>
+      </w:pPr>
+    </w:p>
+    <w:p>
+      <w:pPr>
+        <w:rPr>
+          <w:szCs w:val="24"/>
+        </w:rPr>
+      </w:pPr>
+    </w:p>
+    <w:p>
+      <w:pPr>
+        <w:rPr>
+          <w:szCs w:val="24"/>
+        </w:rPr>
+      </w:pPr>
+    </w:p>
+    <w:p>
+      <w:pPr>
+        <w:rPr>
+          <w:szCs w:val="24"/>
+        </w:rPr>
+      </w:pPr>
+    </w:p>
+    <w:p>
+      <w:pPr>
+        <w:rPr>
+          <w:szCs w:val="24"/>
+        </w:rPr>
+      </w:pPr>
+    </w:p>
+    <w:p>
+      <w:pPr>
+        <w:rPr>
+          <w:szCs w:val="24"/>
+        </w:rPr>
+      </w:pPr>
+    </w:p>
+    <w:p>
+      <w:pPr>
+        <w:rPr>
+          <w:szCs w:val="24"/>
+        </w:rPr>
+      </w:pPr>
+    </w:p>
+    <w:p>
+      <w:pPr>
+        <w:rPr>
+          <w:szCs w:val="24"/>
+        </w:rPr>
+      </w:pPr>
+    </w:p>
+    <w:p>
+      <w:pPr>
+        <w:rPr>
+          <w:szCs w:val="24"/>
+        </w:rPr>
+      </w:pPr>
+    </w:p>
+    <w:p>
+      <w:pPr>
+        <w:rPr>
+          <w:szCs w:val="24"/>
+        </w:rPr>
+      </w:pPr>
+    </w:p>
+    <w:p>
+      <w:pPr>
+        <w:rPr>
+          <w:szCs w:val="24"/>
+        </w:rPr>
+      </w:pPr>
+    </w:p>
+    <w:p>
+      <w:pPr>
+        <w:rPr>
+          <w:szCs w:val="24"/>
+        </w:rPr>
+      </w:pPr>
+    </w:p>
+    <w:p>
+      <w:pPr>
+        <w:rPr>
+          <w:szCs w:val="24"/>
+        </w:rPr>
+      </w:pPr>
+    </w:p>
+    <w:p>
+      <w:pPr>
+        <w:rPr>
+          <w:szCs w:val="24"/>
+        </w:rPr>
+      </w:pPr>
+    </w:p>
+    <w:p>
+      <w:pPr>
+        <w:rPr>
+          <w:szCs w:val="24"/>
+        </w:rPr>
+      </w:pPr>
+    </w:p>
+    <w:p>
+      <w:pPr>
+        <w:rPr>
+          <w:szCs w:val="24"/>
+        </w:rPr>
+      </w:pPr>
+    </w:p>
+    <w:p>
+      <w:pPr>
+        <w:rPr>
+          <w:szCs w:val="24"/>
+        </w:rPr>
+      </w:pPr>
+    </w:p>
+    <w:p>
+      <w:pPr>
+        <w:rPr>
+          <w:szCs w:val="24"/>
+        </w:rPr>
+      </w:pPr>
+    </w:p>
+    <w:p>
+      <w:pPr>
+        <w:rPr>
+          <w:szCs w:val="24"/>
+        </w:rPr>
+      </w:pPr>
+    </w:p>
+    <w:p>
+      <w:pPr>
+        <w:rPr>
+          <w:szCs w:val="24"/>
+        </w:rPr>
+      </w:pPr>
+    </w:p>
+    <w:p>
+      <w:pPr>
+        <w:rPr>
+          <w:szCs w:val="24"/>
+        </w:rPr>
+      </w:pPr>
+    </w:p>
+    <w:p>
+      <w:pPr>
+        <w:rPr>
+          <w:szCs w:val="24"/>
+        </w:rPr>
+      </w:pPr>
+    </w:p>
+    <w:p>
+      <w:pPr>
+        <w:rPr>
+          <w:szCs w:val="24"/>
+        </w:rPr>
+      </w:pPr>
+    </w:p>
+    <w:p>
+      <w:pPr>
+        <w:rPr>
+          <w:szCs w:val="24"/>
+        </w:rPr>
+      </w:pPr>
+    </w:p>
+    <w:p>
+      <w:pPr>
+        <w:rPr>
+          <w:szCs w:val="24"/>
+        </w:rPr>
+      </w:pPr>
+    </w:p>
+    <w:p>
+      <w:pPr>
+        <w:rPr>
+          <w:sz w:val="36"/>
+          <w:szCs w:val="36"/>
+        </w:rPr>
+      </w:pPr>
+      <w:r>
+        <w:rPr>
+          <w:sz w:val="36"/>
+          <w:szCs w:val="36"/>
+          <w:u w:val="single"/>
+        </w:rPr>
         <w:lastRenderedPageBreak/>
         <w:t>Introduction</w:t>
       </w:r>
@@ -703,7 +818,13 @@
         <w:rPr>
           <w:szCs w:val="24"/>
         </w:rPr>
-        <w:t xml:space="preserve">You should ALWAYS use Excel to edit these CSV files (if you insist on using </w:t>
+        <w:t>You should ALWAYS use Excel to edit these CSV files (if you insist on u</w:t>
+      </w:r>
+      <w:r>
+        <w:rPr>
+          <w:szCs w:val="24"/>
+        </w:rPr>
+        <w:t xml:space="preserve">sing </w:t>
       </w:r>
       <w:proofErr w:type="spellStart"/>
       <w:r>
@@ -717,7 +838,7 @@
         <w:rPr>
           <w:szCs w:val="24"/>
         </w:rPr>
-        <w:t xml:space="preserve"> or a text editor, then see Advanced).</w:t>
+        <w:t>, then see Advanced).</w:t>
       </w:r>
       <w:r>
         <w:rPr>
@@ -1702,10 +1823,24 @@
       <w:r>
         <w:rPr>
           <w:rFonts w:ascii="Lucida Console" w:hAnsi="Lucida Console"/>
+          <w:sz w:val="22"/>
+        </w:rPr>
+        <w:t>{</w:t>
+      </w:r>
+      <w:r>
+        <w:rPr>
+          <w:rFonts w:ascii="Lucida Console" w:hAnsi="Lucida Console"/>
           <w:color w:val="4BACC6" w:themeColor="accent5"/>
           <w:sz w:val="22"/>
         </w:rPr>
         <w:t>''</w:t>
+      </w:r>
+      <w:r>
+        <w:rPr>
+          <w:rFonts w:ascii="Lucida Console" w:hAnsi="Lucida Console"/>
+          <w:sz w:val="22"/>
+        </w:rPr>
+        <w:t>}</w:t>
       </w:r>
       <w:r>
         <w:rPr>
@@ -2659,7 +2794,7 @@
                     </pic:cNvPicPr>
                   </pic:nvPicPr>
                   <pic:blipFill>
-                    <a:blip r:embed="rId6" cstate="print"/>
+                    <a:blip r:embed="rId7" cstate="print"/>
                     <a:srcRect/>
                     <a:stretch>
                       <a:fillRect/>
@@ -2850,7 +2985,7 @@
                     </pic:cNvPicPr>
                   </pic:nvPicPr>
                   <pic:blipFill>
-                    <a:blip r:embed="rId7" cstate="print"/>
+                    <a:blip r:embed="rId8" cstate="print"/>
                     <a:srcRect/>
                     <a:stretch>
                       <a:fillRect/>
@@ -2915,40 +3050,30 @@
     <w:p>
       <w:pPr>
         <w:rPr>
-          <w:sz w:val="28"/>
-          <w:szCs w:val="28"/>
-        </w:rPr>
-      </w:pPr>
-      <w:r>
-        <w:rPr>
           <w:noProof/>
           <w:sz w:val="28"/>
           <w:szCs w:val="28"/>
           <w:u w:val="single"/>
         </w:rPr>
+      </w:pPr>
+    </w:p>
+    <w:p>
+      <w:pPr>
+        <w:rPr>
+          <w:sz w:val="28"/>
+          <w:szCs w:val="28"/>
+        </w:rPr>
+      </w:pPr>
+      <w:r>
+        <w:rPr>
+          <w:noProof/>
+          <w:szCs w:val="28"/>
+        </w:rPr>
         <w:drawing>
-          <wp:anchor distT="0" distB="0" distL="114300" distR="114300" simplePos="0" relativeHeight="251659264" behindDoc="1" locked="0" layoutInCell="1" allowOverlap="1">
-            <wp:simplePos x="0" y="0"/>
-            <wp:positionH relativeFrom="column">
-              <wp:posOffset>-93345</wp:posOffset>
-            </wp:positionH>
-            <wp:positionV relativeFrom="paragraph">
-              <wp:posOffset>244475</wp:posOffset>
-            </wp:positionV>
-            <wp:extent cx="5932805" cy="1259205"/>
+          <wp:inline distT="0" distB="0" distL="0" distR="0">
+            <wp:extent cx="5943600" cy="1257119"/>
             <wp:effectExtent l="19050" t="0" r="0" b="0"/>
-            <wp:wrapTight wrapText="bothSides">
-              <wp:wrapPolygon edited="0">
-                <wp:start x="-69" y="0"/>
-                <wp:lineTo x="-69" y="20914"/>
-                <wp:lineTo x="20807" y="20914"/>
-                <wp:lineTo x="21154" y="20914"/>
-                <wp:lineTo x="21570" y="17973"/>
-                <wp:lineTo x="21570" y="0"/>
-                <wp:lineTo x="-69" y="0"/>
-              </wp:wrapPolygon>
-            </wp:wrapTight>
-            <wp:docPr id="15" name="Picture 14"/>
+            <wp:docPr id="10" name="Picture 4"/>
             <wp:cNvGraphicFramePr>
               <a:graphicFrameLocks xmlns:a="http://schemas.openxmlformats.org/drawingml/2006/main" noChangeAspect="1"/>
             </wp:cNvGraphicFramePr>
@@ -2956,13 +3081,13 @@
               <a:graphicData uri="http://schemas.openxmlformats.org/drawingml/2006/picture">
                 <pic:pic xmlns:pic="http://schemas.openxmlformats.org/drawingml/2006/picture">
                   <pic:nvPicPr>
-                    <pic:cNvPr id="0" name="Picture 14"/>
+                    <pic:cNvPr id="0" name="Picture 4"/>
                     <pic:cNvPicPr>
                       <a:picLocks noChangeAspect="1" noChangeArrowheads="1"/>
                     </pic:cNvPicPr>
                   </pic:nvPicPr>
                   <pic:blipFill>
-                    <a:blip r:embed="rId8" cstate="print"/>
+                    <a:blip r:embed="rId9" cstate="print"/>
                     <a:srcRect/>
                     <a:stretch>
                       <a:fillRect/>
@@ -2971,7 +3096,7 @@
                   <pic:spPr bwMode="auto">
                     <a:xfrm>
                       <a:off x="0" y="0"/>
-                      <a:ext cx="5932805" cy="1259205"/>
+                      <a:ext cx="5943600" cy="1257119"/>
                     </a:xfrm>
                     <a:prstGeom prst="rect">
                       <a:avLst/>
@@ -2987,7 +3112,7 @@
                 </pic:pic>
               </a:graphicData>
             </a:graphic>
-          </wp:anchor>
+          </wp:inline>
         </w:drawing>
       </w:r>
     </w:p>
@@ -3763,14 +3888,14 @@
         <w:rPr>
           <w:szCs w:val="24"/>
         </w:rPr>
-        <w:t xml:space="preserve"> ‘</w:t>
+        <w:t xml:space="preserve"> ‘Flex_’</w:t>
       </w:r>
       <w:proofErr w:type="spellStart"/>
       <w:r>
         <w:rPr>
           <w:szCs w:val="24"/>
         </w:rPr>
-        <w:t>Flex_’FactorNamexWithingnames</w:t>
+        <w:t>FactorNamexWithingnames</w:t>
       </w:r>
       <w:proofErr w:type="spellEnd"/>
     </w:p>
@@ -5259,25 +5384,7 @@
           <w:color w:val="92D050"/>
           <w:sz w:val="22"/>
         </w:rPr>
-        <w:t xml:space="preserve">The variable that controls global calculation.  This should always %%% be set equal to [] for </w:t>
-      </w:r>
-      <w:proofErr w:type="spellStart"/>
-      <w:r>
-        <w:rPr>
-          <w:rFonts w:ascii="Lucida Console" w:hAnsi="Lucida Console"/>
-          <w:color w:val="92D050"/>
-          <w:sz w:val="22"/>
-        </w:rPr>
-        <w:t>fMRI</w:t>
-      </w:r>
-      <w:proofErr w:type="spellEnd"/>
-      <w:r>
-        <w:rPr>
-          <w:rFonts w:ascii="Lucida Console" w:hAnsi="Lucida Console"/>
-          <w:color w:val="92D050"/>
-          <w:sz w:val="22"/>
-        </w:rPr>
-        <w:t xml:space="preserve"> data</w:t>
+        <w:t>The variable that controls global calculation.  This should always %%% be set equal to [] for fMRI data</w:t>
       </w:r>
     </w:p>
     <w:p>
@@ -6176,11 +6283,326 @@
       </w:pPr>
       <w:r>
         <w:rPr>
+          <w:noProof/>
+          <w:szCs w:val="28"/>
+        </w:rPr>
+        <w:lastRenderedPageBreak/>
+        <w:drawing>
+          <wp:inline distT="0" distB="0" distL="0" distR="0">
+            <wp:extent cx="5943600" cy="1775626"/>
+            <wp:effectExtent l="19050" t="0" r="0" b="0"/>
+            <wp:docPr id="21" name="Picture 13"/>
+            <wp:cNvGraphicFramePr>
+              <a:graphicFrameLocks xmlns:a="http://schemas.openxmlformats.org/drawingml/2006/main" noChangeAspect="1"/>
+            </wp:cNvGraphicFramePr>
+            <a:graphic xmlns:a="http://schemas.openxmlformats.org/drawingml/2006/main">
+              <a:graphicData uri="http://schemas.openxmlformats.org/drawingml/2006/picture">
+                <pic:pic xmlns:pic="http://schemas.openxmlformats.org/drawingml/2006/picture">
+                  <pic:nvPicPr>
+                    <pic:cNvPr id="0" name="Picture 13"/>
+                    <pic:cNvPicPr>
+                      <a:picLocks noChangeAspect="1" noChangeArrowheads="1"/>
+                    </pic:cNvPicPr>
+                  </pic:nvPicPr>
+                  <pic:blipFill>
+                    <a:blip r:embed="rId10" cstate="print"/>
+                    <a:srcRect/>
+                    <a:stretch>
+                      <a:fillRect/>
+                    </a:stretch>
+                  </pic:blipFill>
+                  <pic:spPr bwMode="auto">
+                    <a:xfrm>
+                      <a:off x="0" y="0"/>
+                      <a:ext cx="5943600" cy="1775626"/>
+                    </a:xfrm>
+                    <a:prstGeom prst="rect">
+                      <a:avLst/>
+                    </a:prstGeom>
+                    <a:noFill/>
+                    <a:ln w="9525">
+                      <a:noFill/>
+                      <a:miter lim="800000"/>
+                      <a:headEnd/>
+                      <a:tailEnd/>
+                    </a:ln>
+                  </pic:spPr>
+                </pic:pic>
+              </a:graphicData>
+            </a:graphic>
+          </wp:inline>
+        </w:drawing>
+      </w:r>
+    </w:p>
+    <w:p>
+      <w:pPr>
+        <w:rPr>
+          <w:b/>
+          <w:szCs w:val="24"/>
+        </w:rPr>
+      </w:pPr>
+      <w:proofErr w:type="gramStart"/>
+      <w:r>
+        <w:rPr>
+          <w:b/>
+          <w:szCs w:val="24"/>
+        </w:rPr>
+        <w:t>Figure 3.</w:t>
+      </w:r>
+      <w:proofErr w:type="gramEnd"/>
+      <w:r>
+        <w:rPr>
+          <w:b/>
+          <w:szCs w:val="24"/>
+        </w:rPr>
+        <w:t xml:space="preserve">  An example scan file.  Here the </w:t>
+      </w:r>
+      <w:proofErr w:type="spellStart"/>
+      <w:r>
+        <w:rPr>
+          <w:b/>
+          <w:szCs w:val="24"/>
+        </w:rPr>
+        <w:t>ImColFlag</w:t>
+      </w:r>
+      <w:proofErr w:type="spellEnd"/>
+      <w:r>
+        <w:rPr>
+          <w:b/>
+          <w:szCs w:val="24"/>
+        </w:rPr>
+        <w:t xml:space="preserve"> variable in the template file is set equal to 0.  The ‘image’ headers must be present.</w:t>
+      </w:r>
+    </w:p>
+    <w:p>
+      <w:pPr>
+        <w:rPr>
           <w:sz w:val="28"/>
           <w:szCs w:val="28"/>
           <w:u w:val="single"/>
         </w:rPr>
-        <w:lastRenderedPageBreak/>
+      </w:pPr>
+    </w:p>
+    <w:p>
+      <w:pPr>
+        <w:rPr>
+          <w:b/>
+          <w:sz w:val="28"/>
+          <w:szCs w:val="28"/>
+        </w:rPr>
+      </w:pPr>
+      <w:r>
+        <w:rPr>
+          <w:noProof/>
+          <w:sz w:val="28"/>
+          <w:szCs w:val="28"/>
+        </w:rPr>
+        <w:drawing>
+          <wp:inline distT="0" distB="0" distL="0" distR="0">
+            <wp:extent cx="5943600" cy="3148330"/>
+            <wp:effectExtent l="19050" t="0" r="0" b="0"/>
+            <wp:docPr id="19" name="Picture 11"/>
+            <wp:cNvGraphicFramePr>
+              <a:graphicFrameLocks xmlns:a="http://schemas.openxmlformats.org/drawingml/2006/main" noChangeAspect="1"/>
+            </wp:cNvGraphicFramePr>
+            <a:graphic xmlns:a="http://schemas.openxmlformats.org/drawingml/2006/main">
+              <a:graphicData uri="http://schemas.openxmlformats.org/drawingml/2006/picture">
+                <pic:pic xmlns:pic="http://schemas.openxmlformats.org/drawingml/2006/picture">
+                  <pic:nvPicPr>
+                    <pic:cNvPr id="0" name="Picture 11"/>
+                    <pic:cNvPicPr>
+                      <a:picLocks noChangeAspect="1" noChangeArrowheads="1"/>
+                    </pic:cNvPicPr>
+                  </pic:nvPicPr>
+                  <pic:blipFill>
+                    <a:blip r:embed="rId11" cstate="print"/>
+                    <a:srcRect/>
+                    <a:stretch>
+                      <a:fillRect/>
+                    </a:stretch>
+                  </pic:blipFill>
+                  <pic:spPr bwMode="auto">
+                    <a:xfrm>
+                      <a:off x="0" y="0"/>
+                      <a:ext cx="5943600" cy="3148330"/>
+                    </a:xfrm>
+                    <a:prstGeom prst="rect">
+                      <a:avLst/>
+                    </a:prstGeom>
+                    <a:noFill/>
+                    <a:ln w="9525">
+                      <a:noFill/>
+                      <a:miter lim="800000"/>
+                      <a:headEnd/>
+                      <a:tailEnd/>
+                    </a:ln>
+                  </pic:spPr>
+                </pic:pic>
+              </a:graphicData>
+            </a:graphic>
+          </wp:inline>
+        </w:drawing>
+      </w:r>
+    </w:p>
+    <w:p>
+      <w:pPr>
+        <w:rPr>
+          <w:b/>
+          <w:szCs w:val="24"/>
+        </w:rPr>
+      </w:pPr>
+      <w:proofErr w:type="gramStart"/>
+      <w:r>
+        <w:rPr>
+          <w:b/>
+          <w:szCs w:val="24"/>
+        </w:rPr>
+        <w:t>Figure 4.</w:t>
+      </w:r>
+      <w:proofErr w:type="gramEnd"/>
+      <w:r>
+        <w:rPr>
+          <w:b/>
+          <w:szCs w:val="24"/>
+        </w:rPr>
+        <w:t xml:space="preserve">  An example </w:t>
+      </w:r>
+      <w:proofErr w:type="spellStart"/>
+      <w:r>
+        <w:rPr>
+          <w:b/>
+          <w:szCs w:val="24"/>
+        </w:rPr>
+        <w:t>jobfile</w:t>
+      </w:r>
+      <w:proofErr w:type="spellEnd"/>
+      <w:r>
+        <w:rPr>
+          <w:b/>
+          <w:szCs w:val="24"/>
+        </w:rPr>
+        <w:t xml:space="preserve"> when the </w:t>
+      </w:r>
+      <w:proofErr w:type="spellStart"/>
+      <w:r>
+        <w:rPr>
+          <w:b/>
+          <w:szCs w:val="24"/>
+        </w:rPr>
+        <w:t>ImColFlag</w:t>
+      </w:r>
+      <w:proofErr w:type="spellEnd"/>
+      <w:r>
+        <w:rPr>
+          <w:b/>
+          <w:szCs w:val="24"/>
+        </w:rPr>
+        <w:t xml:space="preserve"> variable in the template file is set equal to 0.  The optional headers ‘</w:t>
+      </w:r>
+      <w:proofErr w:type="spellStart"/>
+      <w:r>
+        <w:rPr>
+          <w:b/>
+          <w:szCs w:val="24"/>
+        </w:rPr>
+        <w:t>Dep</w:t>
+      </w:r>
+      <w:proofErr w:type="spellEnd"/>
+      <w:r>
+        <w:rPr>
+          <w:b/>
+          <w:szCs w:val="24"/>
+        </w:rPr>
+        <w:t>’, ‘</w:t>
+      </w:r>
+      <w:proofErr w:type="spellStart"/>
+      <w:r>
+        <w:rPr>
+          <w:b/>
+          <w:szCs w:val="24"/>
+        </w:rPr>
+        <w:t>Var</w:t>
+      </w:r>
+      <w:proofErr w:type="spellEnd"/>
+      <w:r>
+        <w:rPr>
+          <w:b/>
+          <w:szCs w:val="24"/>
+        </w:rPr>
+        <w:t>’, ‘</w:t>
+      </w:r>
+      <w:proofErr w:type="spellStart"/>
+      <w:r>
+        <w:rPr>
+          <w:b/>
+          <w:szCs w:val="24"/>
+        </w:rPr>
+        <w:t>iCFl</w:t>
+      </w:r>
+      <w:proofErr w:type="spellEnd"/>
+      <w:r>
+        <w:rPr>
+          <w:b/>
+          <w:szCs w:val="24"/>
+        </w:rPr>
+        <w:t>’, and ‘</w:t>
+      </w:r>
+      <w:proofErr w:type="spellStart"/>
+      <w:r>
+        <w:rPr>
+          <w:b/>
+          <w:szCs w:val="24"/>
+        </w:rPr>
+        <w:t>iCC</w:t>
+      </w:r>
+      <w:proofErr w:type="spellEnd"/>
+      <w:r>
+        <w:rPr>
+          <w:b/>
+          <w:szCs w:val="24"/>
+        </w:rPr>
+        <w:t xml:space="preserve">’ are also present.  This </w:t>
+      </w:r>
+      <w:proofErr w:type="spellStart"/>
+      <w:r>
+        <w:rPr>
+          <w:b/>
+          <w:szCs w:val="24"/>
+        </w:rPr>
+        <w:t>jobfile</w:t>
+      </w:r>
+      <w:proofErr w:type="spellEnd"/>
+      <w:r>
+        <w:rPr>
+          <w:b/>
+          <w:szCs w:val="24"/>
+        </w:rPr>
+        <w:t xml:space="preserve"> is set up to use the same images in each test as the one if figure 2.</w:t>
+      </w:r>
+    </w:p>
+    <w:p>
+      <w:pPr>
+        <w:rPr>
+          <w:sz w:val="28"/>
+          <w:szCs w:val="28"/>
+          <w:u w:val="single"/>
+        </w:rPr>
+      </w:pPr>
+    </w:p>
+    <w:p>
+      <w:pPr>
+        <w:rPr>
+          <w:sz w:val="28"/>
+          <w:szCs w:val="28"/>
+          <w:u w:val="single"/>
+        </w:rPr>
+      </w:pPr>
+      <w:r>
+        <w:rPr>
+          <w:sz w:val="28"/>
+          <w:szCs w:val="28"/>
+          <w:u w:val="single"/>
+        </w:rPr>
         <w:t>Job file</w:t>
       </w:r>
     </w:p>
@@ -6208,7 +6630,19 @@
         <w:rPr>
           <w:noProof/>
         </w:rPr>
-        <w:t xml:space="preserve">example job file when ImColFlag = 1 </w:t>
+        <w:t>exa</w:t>
+      </w:r>
+      <w:r>
+        <w:rPr>
+          <w:noProof/>
+        </w:rPr>
+        <w:t>mple job file when ImColFlag = 0</w:t>
+      </w:r>
+      <w:r>
+        <w:rPr>
+          <w:noProof/>
+        </w:rPr>
+        <w:t xml:space="preserve"> </w:t>
       </w:r>
       <w:r>
         <w:rPr>
@@ -6264,7 +6698,14 @@
         <w:rPr>
           <w:noProof/>
         </w:rPr>
-        <w:t xml:space="preserve">NOTE: For a Paired Samples T-test either the PathCol or the ImCol should contain 2 numbers, so the pairs will be grabbed either from 2 different subject folders (typically) or 2 different contrast images within the same folder.  For a Flexible Factorial design, the PathCol AND ImCol can contain multiple values.  This allows for the creation of up to 4 different within-subject factors with any number </w:t>
+        <w:t xml:space="preserve">NOTE: For a Paired Samples T-test either the PathCol or the ImCol should contain 2 numbers, so the pairs will be grabbed either from 2 different subject folders (typically) or 2 different contrast images within the same folder.  For a </w:t>
+      </w:r>
+      <w:r>
+        <w:rPr>
+          <w:noProof/>
+        </w:rPr>
+        <w:lastRenderedPageBreak/>
+        <w:t xml:space="preserve">Flexible Factorial design, the PathCol AND ImCol can contain multiple values.  This allows for the creation of up to 4 different within-subject factors with any number </w:t>
       </w:r>
       <w:r>
         <w:rPr>
@@ -6578,7 +7019,6 @@
         <w:rPr>
           <w:noProof/>
         </w:rPr>
-        <w:lastRenderedPageBreak/>
         <w:tab/>
       </w:r>
       <w:r>
@@ -6687,6 +7127,7 @@
         <w:rPr>
           <w:noProof/>
         </w:rPr>
+        <w:lastRenderedPageBreak/>
         <w:tab/>
       </w:r>
       <w:r>
@@ -6949,7 +7390,7 @@
                     </pic:cNvPicPr>
                   </pic:nvPicPr>
                   <pic:blipFill>
-                    <a:blip r:embed="rId9" cstate="print"/>
+                    <a:blip r:embed="rId12" cstate="print"/>
                     <a:srcRect/>
                     <a:stretch>
                       <a:fillRect/>
@@ -7137,7 +7578,6 @@
         <w:rPr>
           <w:noProof/>
         </w:rPr>
-        <w:lastRenderedPageBreak/>
         <w:t xml:space="preserve"> Make edits to the job or scan file.</w:t>
       </w:r>
     </w:p>
@@ -7185,6 +7625,7 @@
         <w:rPr>
           <w:noProof/>
         </w:rPr>
+        <w:lastRenderedPageBreak/>
         <w:drawing>
           <wp:inline distT="0" distB="0" distL="0" distR="0">
             <wp:extent cx="5406965" cy="2012136"/>
@@ -7203,7 +7644,7 @@
                     </pic:cNvPicPr>
                   </pic:nvPicPr>
                   <pic:blipFill>
-                    <a:blip r:embed="rId10" cstate="print"/>
+                    <a:blip r:embed="rId13" cstate="print"/>
                     <a:srcRect/>
                     <a:stretch>
                       <a:fillRect/>
@@ -7296,7 +7737,7 @@
                     </pic:cNvPicPr>
                   </pic:nvPicPr>
                   <pic:blipFill>
-                    <a:blip r:embed="rId11" cstate="print"/>
+                    <a:blip r:embed="rId14" cstate="print"/>
                     <a:srcRect/>
                     <a:stretch>
                       <a:fillRect/>
@@ -7407,7 +7848,7 @@
                     </pic:cNvPicPr>
                   </pic:nvPicPr>
                   <pic:blipFill>
-                    <a:blip r:embed="rId12" cstate="print"/>
+                    <a:blip r:embed="rId15" cstate="print"/>
                     <a:srcRect/>
                     <a:stretch>
                       <a:fillRect/>
@@ -7490,6 +7931,7 @@
           <w:noProof/>
           <w:szCs w:val="24"/>
         </w:rPr>
+        <w:lastRenderedPageBreak/>
         <w:drawing>
           <wp:inline distT="0" distB="0" distL="0" distR="0">
             <wp:extent cx="4958391" cy="1682176"/>
@@ -7508,7 +7950,7 @@
                     </pic:cNvPicPr>
                   </pic:nvPicPr>
                   <pic:blipFill>
-                    <a:blip r:embed="rId13" cstate="print"/>
+                    <a:blip r:embed="rId16" cstate="print"/>
                     <a:srcRect/>
                     <a:stretch>
                       <a:fillRect/>
@@ -7694,6 +8136,90 @@
         <w:t xml:space="preserve"> text editor.  Clicking the green arrow “Run” button starts the second level job.</w:t>
       </w:r>
     </w:p>
+    <w:p>
+      <w:pPr>
+        <w:rPr>
+          <w:szCs w:val="24"/>
+        </w:rPr>
+      </w:pPr>
+    </w:p>
+    <w:p>
+      <w:pPr>
+        <w:rPr>
+          <w:szCs w:val="24"/>
+        </w:rPr>
+      </w:pPr>
+    </w:p>
+    <w:p>
+      <w:pPr>
+        <w:rPr>
+          <w:szCs w:val="24"/>
+        </w:rPr>
+      </w:pPr>
+      <w:r>
+        <w:rPr>
+          <w:noProof/>
+          <w:szCs w:val="24"/>
+        </w:rPr>
+        <w:drawing>
+          <wp:inline distT="0" distB="0" distL="0" distR="0">
+            <wp:extent cx="5943600" cy="2571750"/>
+            <wp:effectExtent l="0" t="0" r="0" b="0"/>
+            <wp:docPr id="1" name="Picture 1"/>
+            <wp:cNvGraphicFramePr>
+              <a:graphicFrameLocks xmlns:a="http://schemas.openxmlformats.org/drawingml/2006/main" noChangeAspect="1"/>
+            </wp:cNvGraphicFramePr>
+            <a:graphic xmlns:a="http://schemas.openxmlformats.org/drawingml/2006/main">
+              <a:graphicData uri="http://schemas.openxmlformats.org/drawingml/2006/picture">
+                <pic:pic xmlns:pic="http://schemas.openxmlformats.org/drawingml/2006/picture">
+                  <pic:nvPicPr>
+                    <pic:cNvPr id="0" name="Picture 1"/>
+                    <pic:cNvPicPr>
+                      <a:picLocks noChangeAspect="1" noChangeArrowheads="1"/>
+                    </pic:cNvPicPr>
+                  </pic:nvPicPr>
+                  <pic:blipFill>
+                    <a:blip r:embed="rId17">
+                      <a:extLst>
+                        <a:ext uri="{28A0092B-C50C-407E-A947-70E740481C1C}">
+                          <a14:useLocalDpi xmlns:a14="http://schemas.microsoft.com/office/drawing/2010/main" val="0"/>
+                        </a:ext>
+                      </a:extLst>
+                    </a:blip>
+                    <a:srcRect/>
+                    <a:stretch>
+                      <a:fillRect/>
+                    </a:stretch>
+                  </pic:blipFill>
+                  <pic:spPr bwMode="auto">
+                    <a:xfrm>
+                      <a:off x="0" y="0"/>
+                      <a:ext cx="5943600" cy="2571750"/>
+                    </a:xfrm>
+                    <a:prstGeom prst="rect">
+                      <a:avLst/>
+                    </a:prstGeom>
+                    <a:noFill/>
+                    <a:ln>
+                      <a:noFill/>
+                    </a:ln>
+                  </pic:spPr>
+                </pic:pic>
+              </a:graphicData>
+            </a:graphic>
+          </wp:inline>
+        </w:drawing>
+      </w:r>
+      <w:bookmarkStart w:id="0" w:name="_GoBack"/>
+      <w:bookmarkEnd w:id="0"/>
+    </w:p>
+    <w:p>
+      <w:pPr>
+        <w:rPr>
+          <w:szCs w:val="24"/>
+        </w:rPr>
+      </w:pPr>
+    </w:p>
     <w:sectPr>
       <w:pgSz w:w="12240" w:h="15840"/>
       <w:pgMar w:top="1440" w:right="1440" w:bottom="1440" w:left="1440" w:header="720" w:footer="720" w:gutter="0"/>
@@ -7705,7 +8231,7 @@
 </file>
 
 <file path=word/numbering.xml><?xml version="1.0" encoding="utf-8"?>
-<w:numbering xmlns:ve="http://schemas.openxmlformats.org/markup-compatibility/2006" xmlns:o="urn:schemas-microsoft-com:office:office" xmlns:r="http://schemas.openxmlformats.org/officeDocument/2006/relationships" xmlns:m="http://schemas.openxmlformats.org/officeDocument/2006/math" xmlns:v="urn:schemas-microsoft-com:vml" xmlns:wp="http://schemas.openxmlformats.org/drawingml/2006/wordprocessingDrawing" xmlns:w10="urn:schemas-microsoft-com:office:word" xmlns:w="http://schemas.openxmlformats.org/wordprocessingml/2006/main" xmlns:wne="http://schemas.microsoft.com/office/word/2006/wordml">
+<w:numbering xmlns:wpc="http://schemas.microsoft.com/office/word/2010/wordprocessingCanvas" xmlns:mc="http://schemas.openxmlformats.org/markup-compatibility/2006" xmlns:o="urn:schemas-microsoft-com:office:office" xmlns:r="http://schemas.openxmlformats.org/officeDocument/2006/relationships" xmlns:m="http://schemas.openxmlformats.org/officeDocument/2006/math" xmlns:v="urn:schemas-microsoft-com:vml" xmlns:wp14="http://schemas.microsoft.com/office/word/2010/wordprocessingDrawing" xmlns:wp="http://schemas.openxmlformats.org/drawingml/2006/wordprocessingDrawing" xmlns:w10="urn:schemas-microsoft-com:office:word" xmlns:w="http://schemas.openxmlformats.org/wordprocessingml/2006/main" xmlns:w14="http://schemas.microsoft.com/office/word/2010/wordml" xmlns:wpg="http://schemas.microsoft.com/office/word/2010/wordprocessingGroup" xmlns:wpi="http://schemas.microsoft.com/office/word/2010/wordprocessingInk" xmlns:wne="http://schemas.microsoft.com/office/word/2006/wordml" xmlns:wps="http://schemas.microsoft.com/office/word/2010/wordprocessingShape" mc:Ignorable="w14 wp14">
   <w:abstractNum w:abstractNumId="0">
     <w:nsid w:val="23884E69"/>
     <w:multiLevelType w:val="hybridMultilevel"/>
@@ -8354,7 +8880,7 @@
 </file>
 
 <file path=word/styles.xml><?xml version="1.0" encoding="utf-8"?>
-<w:styles xmlns:r="http://schemas.openxmlformats.org/officeDocument/2006/relationships" xmlns:w="http://schemas.openxmlformats.org/wordprocessingml/2006/main">
+<w:styles xmlns:mc="http://schemas.openxmlformats.org/markup-compatibility/2006" xmlns:r="http://schemas.openxmlformats.org/officeDocument/2006/relationships" xmlns:w="http://schemas.openxmlformats.org/wordprocessingml/2006/main" xmlns:w14="http://schemas.microsoft.com/office/word/2010/wordml" mc:Ignorable="w14">
   <w:docDefaults>
     <w:rPrDefault>
       <w:rPr>
@@ -8521,7 +9047,6 @@
     <w:uiPriority w:val="99"/>
     <w:semiHidden/>
     <w:unhideWhenUsed/>
-    <w:qFormat/>
     <w:tblPr>
       <w:tblInd w:w="0" w:type="dxa"/>
       <w:tblCellMar>
@@ -8575,6 +9100,28 @@
       <w:ind w:left="720"/>
       <w:contextualSpacing/>
     </w:pPr>
+  </w:style>
+  <w:style w:type="paragraph" w:styleId="NoSpacing">
+    <w:name w:val="No Spacing"/>
+    <w:link w:val="NoSpacingChar"/>
+    <w:uiPriority w:val="1"/>
+    <w:qFormat/>
+    <w:rsid w:val="00541937"/>
+    <w:rPr>
+      <w:rFonts w:asciiTheme="minorHAnsi" w:eastAsiaTheme="minorEastAsia" w:hAnsiTheme="minorHAnsi"/>
+      <w:sz w:val="22"/>
+    </w:rPr>
+  </w:style>
+  <w:style w:type="character" w:customStyle="1" w:styleId="NoSpacingChar">
+    <w:name w:val="No Spacing Char"/>
+    <w:basedOn w:val="DefaultParagraphFont"/>
+    <w:link w:val="NoSpacing"/>
+    <w:uiPriority w:val="1"/>
+    <w:rsid w:val="00541937"/>
+    <w:rPr>
+      <w:rFonts w:asciiTheme="minorHAnsi" w:eastAsiaTheme="minorEastAsia" w:hAnsiTheme="minorHAnsi"/>
+      <w:sz w:val="22"/>
+    </w:rPr>
   </w:style>
 </w:styles>
 </file>
@@ -9057,7 +9604,7 @@
 </file>
 
 <file path=customXml/itemProps1.xml><?xml version="1.0" encoding="utf-8"?>
-<ds:datastoreItem xmlns:ds="http://schemas.openxmlformats.org/officeDocument/2006/customXml" ds:itemID="{72B236CF-5182-4250-81C2-A9C6DFD5DDD1}">
+<ds:datastoreItem xmlns:ds="http://schemas.openxmlformats.org/officeDocument/2006/customXml" ds:itemID="{D8D770C2-A4EE-476B-A85E-134DA9660865}">
   <ds:schemaRefs>
     <ds:schemaRef ds:uri="http://schemas.openxmlformats.org/officeDocument/2006/bibliography"/>
   </ds:schemaRefs>

</xml_diff>